<commit_message>
Chapter 1 redit and chapter 2 outline
</commit_message>
<xml_diff>
--- a/manuscript/Ch02 Architecture/Ch02 Architecture.docx
+++ b/manuscript/Ch02 Architecture/Ch02 Architecture.docx
@@ -40,7 +40,27 @@
         <w:rPr>
           <w:color w:val="C00000"/>
         </w:rPr>
-        <w:t>QUESTION:  Are the correct layers:</w:t>
+        <w:t xml:space="preserve">QUESTION:  </w:t>
+      </w:r>
+      <w:commentRangeStart w:id="1259663115"/>
+      <w:r>
+        <w:rPr>
+          <w:color w:val="C00000"/>
+        </w:rPr>
+        <w:t>Are the correct layers</w:t>
+      </w:r>
+      <w:commentRangeEnd w:id="1259663115"/>
+      <w:r>
+        <w:rPr>
+          <w:rStyle w:val="CommentReference"/>
+        </w:rPr>
+        <w:commentReference w:id="1259663115"/>
+      </w:r>
+      <w:r>
+        <w:rPr>
+          <w:color w:val="C00000"/>
+        </w:rPr>
+        <w:t>:</w:t>
       </w:r>
     </w:p>
     <w:p>
@@ -143,18 +163,38 @@
         <w:rPr>
           <w:color w:val="C00000"/>
         </w:rPr>
-        <w:t>Transactions are implemented across the SQL, Distribution and Storage layer.  Maybe it’s best to push discussion on transactions until after all that has been made clear</w:t>
-      </w:r>
+        <w:t xml:space="preserve">Transactions are implemented across the SQL, Distribution and Storage layer.  </w:t>
+      </w:r>
+      <w:commentRangeStart w:id="379953716"/>
       <w:r>
         <w:rPr>
           <w:color w:val="C00000"/>
         </w:rPr>
-        <w:t xml:space="preserve">?  I guess this is why you have the “life of a Distributed </w:t>
+        <w:t>Maybe it’s best to push discussion on transactions until after all that has been made clear</w:t>
       </w:r>
       <w:r>
         <w:rPr>
           <w:color w:val="C00000"/>
         </w:rPr>
+        <w:t>?</w:t>
+      </w:r>
+      <w:commentRangeEnd w:id="379953716"/>
+      <w:r>
+        <w:rPr>
+          <w:rStyle w:val="CommentReference"/>
+        </w:rPr>
+        <w:commentReference w:id="379953716"/>
+      </w:r>
+      <w:r>
+        <w:rPr>
+          <w:color w:val="C00000"/>
+        </w:rPr>
+        <w:t xml:space="preserve">  I guess this is why you have the “life of a Distributed </w:t>
+      </w:r>
+      <w:r>
+        <w:rPr>
+          <w:color w:val="C00000"/>
+        </w:rPr>
         <w:t>transaction</w:t>
       </w:r>
       <w:r>
@@ -185,7 +225,7 @@
       </w:pPr>
       <w:r>
         <w:object w:dxaOrig="8341" w:dyaOrig="14340" w14:anchorId="1ED3C9E8">
-          <v:shapetype id="_x0000_t75" coordsize="21600,21600" o:spt="75" o:preferrelative="t" path="m@4@5l@4@11@9@11@9@5xe" filled="f" stroked="f">
+          <v:shapetype id="_x0000_t75" coordsize="21600,21600" filled="f" stroked="f" o:spt="75" o:preferrelative="t" path="m@4@5l@4@11@9@11@9@5xe">
             <v:stroke joinstyle="miter"/>
             <v:formulas>
               <v:f eqn="if lineDrawn pixelLineWidth 0"/>
@@ -201,11 +241,11 @@
               <v:f eqn="prod @7 21600 pixelHeight"/>
               <v:f eqn="sum @10 21600 0"/>
             </v:formulas>
-            <v:path o:extrusionok="f" gradientshapeok="t" o:connecttype="rect"/>
+            <v:path gradientshapeok="t" o:connecttype="rect" o:extrusionok="f"/>
             <o:lock v:ext="edit" aspectratio="t"/>
           </v:shapetype>
-          <v:shape id="_x0000_i1025" type="#_x0000_t75" style="width:405.5pt;height:697.55pt" o:ole="">
-            <v:imagedata r:id="rId5" o:title=""/>
+          <v:shape id="_x0000_i1025" style="width:405.5pt;height:697.55pt" o:ole="" type="#_x0000_t75">
+            <v:imagedata o:title="" r:id="rId5"/>
           </v:shape>
           <o:OLEObject Type="Embed" ProgID="Visio.Drawing.15" ShapeID="_x0000_i1025" DrawAspect="Content" ObjectID="_1676294758" r:id="rId6"/>
         </w:object>
@@ -228,18 +268,37 @@
     <w:p>
       <w:pPr>
         <w:pStyle w:val="Heading2"/>
-      </w:pPr>
-      <w:r>
+        <w:rPr/>
+      </w:pPr>
+      <w:r>
+        <w:rPr/>
         <w:t xml:space="preserve"> The </w:t>
       </w:r>
-      <w:r>
-        <w:t xml:space="preserve">CockroachDB </w:t>
-      </w:r>
-      <w:r>
+      <w:proofErr w:type="spellStart"/>
+      <w:r>
+        <w:rPr/>
+        <w:t>CockroachDB</w:t>
+      </w:r>
+      <w:proofErr w:type="spellEnd"/>
+      <w:r>
+        <w:rPr/>
+        <w:t xml:space="preserve"> </w:t>
+      </w:r>
+      <w:commentRangeStart w:id="301477138"/>
+      <w:r>
+        <w:rPr/>
         <w:t xml:space="preserve">SQL </w:t>
       </w:r>
       <w:r>
+        <w:rPr/>
         <w:t>LAYER</w:t>
+      </w:r>
+      <w:commentRangeEnd w:id="301477138"/>
+      <w:r>
+        <w:rPr>
+          <w:rStyle w:val="CommentReference"/>
+        </w:rPr>
+        <w:commentReference w:id="301477138"/>
       </w:r>
     </w:p>
     <w:p>
@@ -468,12 +527,23 @@
     <w:p>
       <w:pPr>
         <w:pStyle w:val="Heading2"/>
-      </w:pPr>
-      <w:r>
+        <w:rPr/>
+      </w:pPr>
+      <w:commentRangeStart w:id="1920466560"/>
+      <w:r>
+        <w:rPr/>
         <w:t xml:space="preserve">The Transactional </w:t>
       </w:r>
       <w:r>
+        <w:rPr/>
         <w:t>layer</w:t>
+      </w:r>
+      <w:commentRangeEnd w:id="1920466560"/>
+      <w:r>
+        <w:rPr>
+          <w:rStyle w:val="CommentReference"/>
+        </w:rPr>
+        <w:commentReference w:id="1920466560"/>
       </w:r>
     </w:p>
     <w:p>
@@ -550,8 +620,41 @@
       <w:pPr>
         <w:ind w:firstLine="720"/>
       </w:pPr>
-      <w:r>
-        <w:t xml:space="preserve">CockroachDB’s serliazable isolation level. How it differs from Snapshot isolation </w:t>
+      <w:proofErr w:type="spellStart"/>
+      <w:r>
+        <w:rPr/>
+        <w:t>CockroachDB’s</w:t>
+      </w:r>
+      <w:proofErr w:type="spellEnd"/>
+      <w:r>
+        <w:rPr/>
+        <w:t xml:space="preserve"> </w:t>
+      </w:r>
+      <w:proofErr w:type="spellStart"/>
+      <w:r>
+        <w:rPr/>
+        <w:t>serliazable</w:t>
+      </w:r>
+      <w:proofErr w:type="spellEnd"/>
+      <w:r>
+        <w:rPr/>
+        <w:t xml:space="preserve"> isolation level. </w:t>
+      </w:r>
+      <w:commentRangeStart w:id="1985453494"/>
+      <w:r>
+        <w:rPr/>
+        <w:t>How it differs from Snapshot isolation</w:t>
+      </w:r>
+      <w:commentRangeEnd w:id="1985453494"/>
+      <w:r>
+        <w:rPr>
+          <w:rStyle w:val="CommentReference"/>
+        </w:rPr>
+        <w:commentReference w:id="1985453494"/>
+      </w:r>
+      <w:r>
+        <w:rPr/>
+        <w:t xml:space="preserve"> </w:t>
       </w:r>
     </w:p>
     <w:p>
@@ -633,7 +736,7 @@
       <w:r>
         <w:t xml:space="preserve">Lightwieght mutexes that serialize access to key ranges across transactions </w:t>
       </w:r>
-      <w:hyperlink r:id="rId7" w:history="1">
+      <w:hyperlink w:history="1" r:id="rId7">
         <w:r>
           <w:rPr>
             <w:rStyle w:val="Hyperlink"/>
@@ -784,6 +887,7 @@
           <w:color w:val="C00000"/>
         </w:rPr>
       </w:pPr>
+      <w:commentRangeStart w:id="570944616"/>
       <w:r>
         <w:rPr>
           <w:color w:val="C00000"/>
@@ -801,6 +905,13 @@
           <w:color w:val="C00000"/>
         </w:rPr>
         <w:t>– thoughts?</w:t>
+      </w:r>
+      <w:commentRangeEnd w:id="570944616"/>
+      <w:r>
+        <w:rPr>
+          <w:rStyle w:val="CommentReference"/>
+        </w:rPr>
+        <w:commentReference w:id="570944616"/>
       </w:r>
     </w:p>
     <w:p>
@@ -945,15 +1056,27 @@
     <w:p>
       <w:pPr>
         <w:pStyle w:val="Heading2"/>
-      </w:pPr>
-      <w:r>
+        <w:rPr/>
+      </w:pPr>
+      <w:commentRangeStart w:id="1863921769"/>
+      <w:r>
+        <w:rPr/>
         <w:t>The storag</w:t>
       </w:r>
       <w:r>
+        <w:rPr/>
         <w:t>e</w:t>
       </w:r>
       <w:r>
+        <w:rPr/>
         <w:t xml:space="preserve"> Engine</w:t>
+      </w:r>
+      <w:commentRangeEnd w:id="1863921769"/>
+      <w:r>
+        <w:rPr>
+          <w:rStyle w:val="CommentReference"/>
+        </w:rPr>
+        <w:commentReference w:id="1863921769"/>
       </w:r>
     </w:p>
     <w:p>
@@ -1160,18 +1283,25 @@
       <w:pPr>
         <w:pStyle w:val="Heading3"/>
         <w:numPr>
-          <w:ilvl w:val="0"/>
           <w:numId w:val="0"/>
         </w:numPr>
         <w:rPr>
           <w:color w:val="C00000"/>
         </w:rPr>
       </w:pPr>
+      <w:commentRangeStart w:id="495662094"/>
       <w:r>
         <w:rPr>
           <w:color w:val="C00000"/>
         </w:rPr>
         <w:t>Q:  Is the only caching KV caching?</w:t>
+      </w:r>
+      <w:commentRangeEnd w:id="495662094"/>
+      <w:r>
+        <w:rPr>
+          <w:rStyle w:val="CommentReference"/>
+        </w:rPr>
+        <w:commentReference w:id="495662094"/>
       </w:r>
       <w:r>
         <w:rPr>
@@ -1408,7 +1538,7 @@
     <w:p/>
     <w:p/>
     <w:p>
-      <w:hyperlink r:id="rId14" w:history="1">
+      <w:hyperlink w:history="1" r:id="rId14">
         <w:r>
           <w:rPr>
             <w:rStyle w:val="Hyperlink"/>
@@ -1418,7 +1548,7 @@
       </w:hyperlink>
     </w:p>
     <w:p>
-      <w:hyperlink r:id="rId15" w:history="1">
+      <w:hyperlink w:history="1" r:id="rId15">
         <w:r>
           <w:rPr>
             <w:rStyle w:val="Hyperlink"/>
@@ -1431,7 +1561,7 @@
       </w:r>
     </w:p>
     <w:p>
-      <w:hyperlink r:id="rId16" w:history="1">
+      <w:hyperlink w:history="1" r:id="rId16">
         <w:r>
           <w:rPr>
             <w:rStyle w:val="Hyperlink"/>
@@ -1444,7 +1574,7 @@
       </w:r>
     </w:p>
     <w:p>
-      <w:hyperlink r:id="rId17" w:history="1">
+      <w:hyperlink w:history="1" r:id="rId17">
         <w:r>
           <w:rPr>
             <w:rStyle w:val="Hyperlink"/>
@@ -1457,7 +1587,7 @@
       </w:r>
     </w:p>
     <w:p>
-      <w:hyperlink r:id="rId18" w:history="1">
+      <w:hyperlink w:history="1" r:id="rId18">
         <w:r>
           <w:rPr>
             <w:rStyle w:val="Hyperlink"/>
@@ -1470,7 +1600,7 @@
       </w:r>
     </w:p>
     <w:p>
-      <w:hyperlink r:id="rId19" w:history="1">
+      <w:hyperlink w:history="1" r:id="rId19">
         <w:r>
           <w:rPr>
             <w:rStyle w:val="Hyperlink"/>
@@ -1483,7 +1613,7 @@
       </w:r>
     </w:p>
     <w:p>
-      <w:hyperlink r:id="rId20" w:history="1">
+      <w:hyperlink w:history="1" r:id="rId20">
         <w:r>
           <w:rPr>
             <w:rStyle w:val="Hyperlink"/>
@@ -1493,7 +1623,7 @@
       </w:hyperlink>
     </w:p>
     <w:p>
-      <w:hyperlink r:id="rId21" w:history="1">
+      <w:hyperlink w:history="1" r:id="rId21">
         <w:r>
           <w:rPr>
             <w:rStyle w:val="Hyperlink"/>
@@ -1506,7 +1636,7 @@
       </w:r>
     </w:p>
     <w:p>
-      <w:hyperlink r:id="rId22" w:history="1">
+      <w:hyperlink w:history="1" r:id="rId22">
         <w:r>
           <w:rPr>
             <w:rStyle w:val="Hyperlink"/>
@@ -1516,7 +1646,7 @@
       </w:hyperlink>
     </w:p>
     <w:p>
-      <w:hyperlink r:id="rId23" w:history="1">
+      <w:hyperlink w:history="1" r:id="rId23">
         <w:r>
           <w:rPr>
             <w:rStyle w:val="Hyperlink"/>
@@ -1529,7 +1659,7 @@
       </w:r>
     </w:p>
     <w:p>
-      <w:hyperlink r:id="rId24" w:history="1">
+      <w:hyperlink w:history="1" r:id="rId24">
         <w:r>
           <w:rPr>
             <w:rStyle w:val="Hyperlink"/>
@@ -1545,13 +1675,297 @@
     <w:p/>
     <w:p/>
     <w:sectPr>
-      <w:pgSz w:w="11906" w:h="16838"/>
+      <w:pgSz w:w="11906" w:h="16838" w:orient="portrait"/>
       <w:pgMar w:top="1440" w:right="1440" w:bottom="1440" w:left="1440" w:header="708" w:footer="708" w:gutter="0"/>
       <w:cols w:space="708"/>
       <w:docGrid w:linePitch="360"/>
     </w:sectPr>
   </w:body>
 </w:document>
+</file>
+
+<file path=word/comments.xml><?xml version="1.0" encoding="utf-8"?>
+<w:comments xmlns:w14="http://schemas.microsoft.com/office/word/2010/wordml" xmlns:w="http://schemas.openxmlformats.org/wordprocessingml/2006/main">
+  <w:comment w:initials="BD" w:author="Ben Darnell" w:date="2021-03-04T15:05:06" w:id="1259663115">
+    <w:p>
+      <w:pPr>
+        <w:pStyle w:val="CommentText"/>
+      </w:pPr>
+      <w:r>
+        <w:rPr/>
+        <w:t>We don't normally split the wire protocol out as a separate "layer", it's just a part of the SQL layer. Alternately we could split the SQL layer into several parts (maybe frontend (including wire protocol and parsing), planning, and execution. schema changes might be a fourth component here).</w:t>
+      </w:r>
+      <w:r>
+        <w:rPr>
+          <w:rStyle w:val="CommentReference"/>
+        </w:rPr>
+        <w:annotationRef/>
+      </w:r>
+    </w:p>
+    <w:p>
+      <w:pPr>
+        <w:pStyle w:val="CommentText"/>
+      </w:pPr>
+    </w:p>
+    <w:p>
+      <w:pPr>
+        <w:pStyle w:val="CommentText"/>
+      </w:pPr>
+      <w:r>
+        <w:rPr/>
+        <w:t xml:space="preserve">I tend to split distribution and replication into two layers because they have fairly distinct goals and mostly split up cleanly (although transaction/distribution/replication are all kind of jumbled up in the "KV" package in the code). </w:t>
+      </w:r>
+    </w:p>
+    <w:p>
+      <w:pPr>
+        <w:pStyle w:val="CommentText"/>
+      </w:pPr>
+    </w:p>
+    <w:p>
+      <w:pPr>
+        <w:pStyle w:val="CommentText"/>
+      </w:pPr>
+      <w:r>
+        <w:rPr/>
+        <w:t xml:space="preserve">I'd err on the side of splitting things up in to separate layers wherever we can instead of combining layers. </w:t>
+      </w:r>
+    </w:p>
+    <w:p>
+      <w:pPr>
+        <w:pStyle w:val="CommentText"/>
+      </w:pPr>
+    </w:p>
+    <w:p>
+      <w:pPr>
+        <w:pStyle w:val="CommentText"/>
+      </w:pPr>
+    </w:p>
+  </w:comment>
+  <w:comment w:initials="BD" w:author="Ben Darnell" w:date="2021-03-04T15:15:30" w:id="379953716">
+    <w:p>
+      <w:pPr>
+        <w:pStyle w:val="CommentText"/>
+      </w:pPr>
+      <w:r>
+        <w:rPr/>
+        <w:t>The right order to teach these layers is something of an eternal debate. We've mostly settled on the top-down order shown here, with a follow-up "life of a transaction" section to tie it all together once all the building blocks have been explained.</w:t>
+      </w:r>
+      <w:r>
+        <w:rPr>
+          <w:rStyle w:val="CommentReference"/>
+        </w:rPr>
+        <w:annotationRef/>
+      </w:r>
+    </w:p>
+    <w:p>
+      <w:pPr>
+        <w:pStyle w:val="CommentText"/>
+      </w:pPr>
+    </w:p>
+    <w:p>
+      <w:pPr>
+        <w:pStyle w:val="CommentText"/>
+      </w:pPr>
+      <w:r>
+        <w:rPr/>
+        <w:t xml:space="preserve">The nice thing about explaining transactions in between SQL and distribution is that the SQL and transactional layers are fairly similar to what you see in a monolithic DB; it's not until you get down to the distribution layer that things start to diverge. And I think there's enough stuff that's a part of the transaction system to talk about it its own layer (conflict management, retries, parallel commits) even though some bits of the implementation overlap with other layers. </w:t>
+      </w:r>
+    </w:p>
+    <w:p>
+      <w:pPr>
+        <w:pStyle w:val="CommentText"/>
+      </w:pPr>
+    </w:p>
+    <w:p>
+      <w:pPr>
+        <w:pStyle w:val="CommentText"/>
+      </w:pPr>
+    </w:p>
+    <w:p>
+      <w:pPr>
+        <w:pStyle w:val="CommentText"/>
+      </w:pPr>
+      <w:r>
+        <w:rPr/>
+        <w:t xml:space="preserve">I've also tried teaching this bottom-up, starting with the storage layer. In theory this is a nice way to build up the database from first principles, but in my experience it turns out to just be disorienting to talk about the lower levels before connecting them to the overall structure. And I've tried a few out-of-order tellings (usually putting transactions first) but haven't found anything that works as well as top-down. </w:t>
+      </w:r>
+    </w:p>
+  </w:comment>
+  <w:comment w:initials="BD" w:author="Ben Darnell" w:date="2021-03-04T15:22:00" w:id="301477138">
+    <w:p>
+      <w:pPr>
+        <w:pStyle w:val="CommentText"/>
+      </w:pPr>
+      <w:r>
+        <w:rPr/>
+        <w:t>I'd start this section with the discussion of tabular data and the mapping from SQL tuples to KV blobs. That's useful context for everything else to come.</w:t>
+      </w:r>
+      <w:r>
+        <w:rPr>
+          <w:rStyle w:val="CommentReference"/>
+        </w:rPr>
+        <w:annotationRef/>
+      </w:r>
+    </w:p>
+    <w:p>
+      <w:pPr>
+        <w:pStyle w:val="CommentText"/>
+      </w:pPr>
+    </w:p>
+    <w:p>
+      <w:pPr>
+        <w:pStyle w:val="CommentText"/>
+      </w:pPr>
+      <w:r>
+        <w:rPr/>
+        <w:t xml:space="preserve">I don't think secondary indexes need a callout in storage, but I would talk about how primary and secondary indexes are basically the same kind of thing (recalling my comment from ch1 about how the physical storage of a table/relation is one or more indexes). </w:t>
+      </w:r>
+    </w:p>
+    <w:p>
+      <w:pPr>
+        <w:pStyle w:val="CommentText"/>
+      </w:pPr>
+    </w:p>
+    <w:p>
+      <w:pPr>
+        <w:pStyle w:val="CommentText"/>
+      </w:pPr>
+      <w:r>
+        <w:rPr/>
+        <w:t xml:space="preserve">I'd postpone discussion of time travel queries until the MVCC discussion in the transaction layer (there's not much going on for time travel in the SQL layer). </w:t>
+      </w:r>
+    </w:p>
+    <w:p>
+      <w:pPr>
+        <w:pStyle w:val="CommentText"/>
+      </w:pPr>
+    </w:p>
+  </w:comment>
+  <w:comment w:initials="BD" w:author="Ben Darnell" w:date="2021-03-04T15:23:59" w:id="1985453494">
+    <w:p>
+      <w:pPr>
+        <w:pStyle w:val="CommentText"/>
+      </w:pPr>
+      <w:r>
+        <w:rPr/>
+        <w:t xml:space="preserve">I wouldn't emphasize snapshot isolation here. Early versions of CockroachDB supported a choice between serializable and snapshot isolation, but we removed the snapshot option because it was hard to use correctly and causing a lot of problems. Instead of comparing to snapshot isolation, we should compare to the other ANSI standard isolation levels (READ COMMITTED and REPEATABLE READ) and spanner's strict serializability. </w:t>
+      </w:r>
+      <w:r>
+        <w:rPr>
+          <w:rStyle w:val="CommentReference"/>
+        </w:rPr>
+        <w:annotationRef/>
+      </w:r>
+    </w:p>
+  </w:comment>
+  <w:comment w:initials="BD" w:author="Ben Darnell" w:date="2021-03-04T15:24:50" w:id="1920466560">
+    <w:p>
+      <w:pPr>
+        <w:pStyle w:val="CommentText"/>
+      </w:pPr>
+      <w:r>
+        <w:rPr/>
+        <w:t>We should have a subsection here for parallel commits. I don't think they're in our architecture docs yet but they're described in this blog post: https://www.cockroachlabs.com/blog/parallel-commits/</w:t>
+      </w:r>
+      <w:r>
+        <w:rPr>
+          <w:rStyle w:val="CommentReference"/>
+        </w:rPr>
+        <w:annotationRef/>
+      </w:r>
+    </w:p>
+  </w:comment>
+  <w:comment w:initials="BD" w:author="Ben Darnell" w:date="2021-03-04T15:29:33" w:id="570944616">
+    <w:p>
+      <w:pPr>
+        <w:pStyle w:val="CommentText"/>
+      </w:pPr>
+      <w:r>
+        <w:rPr/>
+        <w:t xml:space="preserve">I'd keep them separate. Distribution is about scale (how you handle the fact that one node can't have enough space to hold everything) while replication is about redundancy and resiliency. Only raft and leases really belong in the replication section. Gossip belongs in the distribution layer; HLC is in the transaction layer with MVCC, and distql probably belongs in the SQL layer (although I realize this contradicts what I said earlier about the SQL and transaction layers being essentially non-distributed). </w:t>
+      </w:r>
+      <w:r>
+        <w:rPr>
+          <w:rStyle w:val="CommentReference"/>
+        </w:rPr>
+        <w:annotationRef/>
+      </w:r>
+    </w:p>
+  </w:comment>
+  <w:comment w:initials="BD" w:author="Ben Darnell" w:date="2021-03-04T15:31:51" w:id="1863921769">
+    <w:p>
+      <w:pPr>
+        <w:pStyle w:val="CommentText"/>
+      </w:pPr>
+      <w:r>
+        <w:rPr/>
+        <w:t xml:space="preserve">I think a lot of this is going to end up covered in the SQL section (table mapping to KV, column families, vectorized execution, secondary indexes). The storage layer is pretty narrowly focused on the LSM trees and caching. </w:t>
+      </w:r>
+      <w:r>
+        <w:rPr>
+          <w:rStyle w:val="CommentReference"/>
+        </w:rPr>
+        <w:annotationRef/>
+      </w:r>
+    </w:p>
+  </w:comment>
+  <w:comment w:initials="BD" w:author="Ben Darnell" w:date="2021-03-04T15:32:35" w:id="495662094">
+    <w:p>
+      <w:pPr>
+        <w:pStyle w:val="CommentText"/>
+      </w:pPr>
+      <w:r>
+        <w:rPr/>
+        <w:t xml:space="preserve">The cache in the storage layer is our main cache; we don't have another cache of query results at a higher layer. But we do have various other caches (for example, a cache of range metadata and leaseholders). </w:t>
+      </w:r>
+      <w:r>
+        <w:rPr>
+          <w:rStyle w:val="CommentReference"/>
+        </w:rPr>
+        <w:annotationRef/>
+      </w:r>
+    </w:p>
+  </w:comment>
+</w:comments>
+</file>
+
+<file path=word/commentsExtended.xml><?xml version="1.0" encoding="utf-8"?>
+<w15:commentsEx xmlns:mc="http://schemas.openxmlformats.org/markup-compatibility/2006" xmlns:w15="http://schemas.microsoft.com/office/word/2012/wordml" mc:Ignorable="w15">
+  <w15:commentEx w15:done="0" w15:paraId="1D687760"/>
+  <w15:commentEx w15:done="0" w15:paraId="251A5A6B"/>
+  <w15:commentEx w15:done="0" w15:paraId="0617821F"/>
+  <w15:commentEx w15:done="0" w15:paraId="5D328383"/>
+  <w15:commentEx w15:done="0" w15:paraId="6CF6EB1C"/>
+  <w15:commentEx w15:done="0" w15:paraId="4325B1E7"/>
+  <w15:commentEx w15:done="0" w15:paraId="50FA924B"/>
+  <w15:commentEx w15:done="0" w15:paraId="24C429EB"/>
+</w15:commentsEx>
+</file>
+
+<file path=word/commentsExtensible.xml><?xml version="1.0" encoding="utf-8"?>
+<w16cex:commentsExtensible xmlns:w16="http://schemas.microsoft.com/office/word/2018/wordml" xmlns:w16cex="http://schemas.microsoft.com/office/word/2018/wordml/cex" xmlns:mc="http://schemas.openxmlformats.org/markup-compatibility/2006" mc:Ignorable="w16 w16cex">
+  <w16cex:commentExtensible w16cex:durableId="676FC653" w16cex:dateUtc="2021-03-04T20:05:06.57Z"/>
+  <w16cex:commentExtensible w16cex:durableId="12FC8F68" w16cex:dateUtc="2021-03-04T20:15:30.345Z"/>
+  <w16cex:commentExtensible w16cex:durableId="1EA9F969" w16cex:dateUtc="2021-03-04T20:22:00.885Z"/>
+  <w16cex:commentExtensible w16cex:durableId="6AE06BE3" w16cex:dateUtc="2021-03-04T20:23:59.739Z"/>
+  <w16cex:commentExtensible w16cex:durableId="10D285CA" w16cex:dateUtc="2021-03-04T20:24:50.15Z"/>
+  <w16cex:commentExtensible w16cex:durableId="124541C5" w16cex:dateUtc="2021-03-04T20:29:33.386Z"/>
+  <w16cex:commentExtensible w16cex:durableId="1A44322B" w16cex:dateUtc="2021-03-04T20:31:51.71Z"/>
+  <w16cex:commentExtensible w16cex:durableId="4C2F40BB" w16cex:dateUtc="2021-03-04T20:32:35.761Z"/>
+</w16cex:commentsExtensible>
+</file>
+
+<file path=word/commentsIds.xml><?xml version="1.0" encoding="utf-8"?>
+<w16cid:commentsIds xmlns:mc="http://schemas.openxmlformats.org/markup-compatibility/2006" xmlns:w16cid="http://schemas.microsoft.com/office/word/2016/wordml/cid" mc:Ignorable="w16cid">
+  <w16cid:commentId w16cid:paraId="1D687760" w16cid:durableId="676FC653"/>
+  <w16cid:commentId w16cid:paraId="251A5A6B" w16cid:durableId="12FC8F68"/>
+  <w16cid:commentId w16cid:paraId="0617821F" w16cid:durableId="1EA9F969"/>
+  <w16cid:commentId w16cid:paraId="5D328383" w16cid:durableId="6AE06BE3"/>
+  <w16cid:commentId w16cid:paraId="6CF6EB1C" w16cid:durableId="10D285CA"/>
+  <w16cid:commentId w16cid:paraId="4325B1E7" w16cid:durableId="124541C5"/>
+  <w16cid:commentId w16cid:paraId="50FA924B" w16cid:durableId="1A44322B"/>
+  <w16cid:commentId w16cid:paraId="24C429EB" w16cid:durableId="4C2F40BB"/>
+</w16cid:commentsIds>
 </file>
 
 <file path=word/numbering.xml><?xml version="1.0" encoding="utf-8"?>
@@ -1568,7 +1982,7 @@
         <w:ind w:left="720" w:hanging="360"/>
       </w:pPr>
       <w:rPr>
-        <w:rFonts w:ascii="Symbol" w:eastAsiaTheme="minorEastAsia" w:hAnsi="Symbol" w:cstheme="minorBidi" w:hint="default"/>
+        <w:rFonts w:hint="default" w:ascii="Symbol" w:hAnsi="Symbol" w:eastAsiaTheme="minorEastAsia" w:cstheme="minorBidi"/>
       </w:rPr>
     </w:lvl>
     <w:lvl w:ilvl="1" w:tplc="08090003">
@@ -1580,7 +1994,7 @@
         <w:ind w:left="1440" w:hanging="360"/>
       </w:pPr>
       <w:rPr>
-        <w:rFonts w:ascii="Courier New" w:hAnsi="Courier New" w:cs="Courier New" w:hint="default"/>
+        <w:rFonts w:hint="default" w:ascii="Courier New" w:hAnsi="Courier New" w:cs="Courier New"/>
       </w:rPr>
     </w:lvl>
     <w:lvl w:ilvl="2" w:tplc="08090005" w:tentative="1">
@@ -1592,7 +2006,7 @@
         <w:ind w:left="2160" w:hanging="360"/>
       </w:pPr>
       <w:rPr>
-        <w:rFonts w:ascii="Wingdings" w:hAnsi="Wingdings" w:hint="default"/>
+        <w:rFonts w:hint="default" w:ascii="Wingdings" w:hAnsi="Wingdings"/>
       </w:rPr>
     </w:lvl>
     <w:lvl w:ilvl="3" w:tplc="08090001" w:tentative="1">
@@ -1604,7 +2018,7 @@
         <w:ind w:left="2880" w:hanging="360"/>
       </w:pPr>
       <w:rPr>
-        <w:rFonts w:ascii="Symbol" w:hAnsi="Symbol" w:hint="default"/>
+        <w:rFonts w:hint="default" w:ascii="Symbol" w:hAnsi="Symbol"/>
       </w:rPr>
     </w:lvl>
     <w:lvl w:ilvl="4" w:tplc="08090003" w:tentative="1">
@@ -1616,7 +2030,7 @@
         <w:ind w:left="3600" w:hanging="360"/>
       </w:pPr>
       <w:rPr>
-        <w:rFonts w:ascii="Courier New" w:hAnsi="Courier New" w:cs="Courier New" w:hint="default"/>
+        <w:rFonts w:hint="default" w:ascii="Courier New" w:hAnsi="Courier New" w:cs="Courier New"/>
       </w:rPr>
     </w:lvl>
     <w:lvl w:ilvl="5" w:tplc="08090005" w:tentative="1">
@@ -1628,7 +2042,7 @@
         <w:ind w:left="4320" w:hanging="360"/>
       </w:pPr>
       <w:rPr>
-        <w:rFonts w:ascii="Wingdings" w:hAnsi="Wingdings" w:hint="default"/>
+        <w:rFonts w:hint="default" w:ascii="Wingdings" w:hAnsi="Wingdings"/>
       </w:rPr>
     </w:lvl>
     <w:lvl w:ilvl="6" w:tplc="08090001" w:tentative="1">
@@ -1640,7 +2054,7 @@
         <w:ind w:left="5040" w:hanging="360"/>
       </w:pPr>
       <w:rPr>
-        <w:rFonts w:ascii="Symbol" w:hAnsi="Symbol" w:hint="default"/>
+        <w:rFonts w:hint="default" w:ascii="Symbol" w:hAnsi="Symbol"/>
       </w:rPr>
     </w:lvl>
     <w:lvl w:ilvl="7" w:tplc="08090003" w:tentative="1">
@@ -1652,7 +2066,7 @@
         <w:ind w:left="5760" w:hanging="360"/>
       </w:pPr>
       <w:rPr>
-        <w:rFonts w:ascii="Courier New" w:hAnsi="Courier New" w:cs="Courier New" w:hint="default"/>
+        <w:rFonts w:hint="default" w:ascii="Courier New" w:hAnsi="Courier New" w:cs="Courier New"/>
       </w:rPr>
     </w:lvl>
     <w:lvl w:ilvl="8" w:tplc="08090005" w:tentative="1">
@@ -1664,7 +2078,7 @@
         <w:ind w:left="6480" w:hanging="360"/>
       </w:pPr>
       <w:rPr>
-        <w:rFonts w:ascii="Wingdings" w:hAnsi="Wingdings" w:hint="default"/>
+        <w:rFonts w:hint="default" w:ascii="Wingdings" w:hAnsi="Wingdings"/>
       </w:rPr>
     </w:lvl>
   </w:abstractNum>
@@ -1776,7 +2190,7 @@
         <w:ind w:left="720" w:hanging="360"/>
       </w:pPr>
       <w:rPr>
-        <w:rFonts w:ascii="Symbol" w:hAnsi="Symbol" w:hint="default"/>
+        <w:rFonts w:hint="default" w:ascii="Symbol" w:hAnsi="Symbol"/>
       </w:rPr>
     </w:lvl>
     <w:lvl w:ilvl="1" w:tplc="08090003">
@@ -1788,7 +2202,7 @@
         <w:ind w:left="1440" w:hanging="360"/>
       </w:pPr>
       <w:rPr>
-        <w:rFonts w:ascii="Courier New" w:hAnsi="Courier New" w:cs="Courier New" w:hint="default"/>
+        <w:rFonts w:hint="default" w:ascii="Courier New" w:hAnsi="Courier New" w:cs="Courier New"/>
       </w:rPr>
     </w:lvl>
     <w:lvl w:ilvl="2" w:tplc="08090005" w:tentative="1">
@@ -1800,7 +2214,7 @@
         <w:ind w:left="2160" w:hanging="360"/>
       </w:pPr>
       <w:rPr>
-        <w:rFonts w:ascii="Wingdings" w:hAnsi="Wingdings" w:hint="default"/>
+        <w:rFonts w:hint="default" w:ascii="Wingdings" w:hAnsi="Wingdings"/>
       </w:rPr>
     </w:lvl>
     <w:lvl w:ilvl="3" w:tplc="08090001" w:tentative="1">
@@ -1812,7 +2226,7 @@
         <w:ind w:left="2880" w:hanging="360"/>
       </w:pPr>
       <w:rPr>
-        <w:rFonts w:ascii="Symbol" w:hAnsi="Symbol" w:hint="default"/>
+        <w:rFonts w:hint="default" w:ascii="Symbol" w:hAnsi="Symbol"/>
       </w:rPr>
     </w:lvl>
     <w:lvl w:ilvl="4" w:tplc="08090003" w:tentative="1">
@@ -1824,7 +2238,7 @@
         <w:ind w:left="3600" w:hanging="360"/>
       </w:pPr>
       <w:rPr>
-        <w:rFonts w:ascii="Courier New" w:hAnsi="Courier New" w:cs="Courier New" w:hint="default"/>
+        <w:rFonts w:hint="default" w:ascii="Courier New" w:hAnsi="Courier New" w:cs="Courier New"/>
       </w:rPr>
     </w:lvl>
     <w:lvl w:ilvl="5" w:tplc="08090005" w:tentative="1">
@@ -1836,7 +2250,7 @@
         <w:ind w:left="4320" w:hanging="360"/>
       </w:pPr>
       <w:rPr>
-        <w:rFonts w:ascii="Wingdings" w:hAnsi="Wingdings" w:hint="default"/>
+        <w:rFonts w:hint="default" w:ascii="Wingdings" w:hAnsi="Wingdings"/>
       </w:rPr>
     </w:lvl>
     <w:lvl w:ilvl="6" w:tplc="08090001" w:tentative="1">
@@ -1848,7 +2262,7 @@
         <w:ind w:left="5040" w:hanging="360"/>
       </w:pPr>
       <w:rPr>
-        <w:rFonts w:ascii="Symbol" w:hAnsi="Symbol" w:hint="default"/>
+        <w:rFonts w:hint="default" w:ascii="Symbol" w:hAnsi="Symbol"/>
       </w:rPr>
     </w:lvl>
     <w:lvl w:ilvl="7" w:tplc="08090003" w:tentative="1">
@@ -1860,7 +2274,7 @@
         <w:ind w:left="5760" w:hanging="360"/>
       </w:pPr>
       <w:rPr>
-        <w:rFonts w:ascii="Courier New" w:hAnsi="Courier New" w:cs="Courier New" w:hint="default"/>
+        <w:rFonts w:hint="default" w:ascii="Courier New" w:hAnsi="Courier New" w:cs="Courier New"/>
       </w:rPr>
     </w:lvl>
     <w:lvl w:ilvl="8" w:tplc="08090005" w:tentative="1">
@@ -1872,7 +2286,7 @@
         <w:ind w:left="6480" w:hanging="360"/>
       </w:pPr>
       <w:rPr>
-        <w:rFonts w:ascii="Wingdings" w:hAnsi="Wingdings" w:hint="default"/>
+        <w:rFonts w:hint="default" w:ascii="Wingdings" w:hAnsi="Wingdings"/>
       </w:rPr>
     </w:lvl>
   </w:abstractNum>
@@ -1888,7 +2302,7 @@
         <w:ind w:left="720" w:hanging="360"/>
       </w:pPr>
       <w:rPr>
-        <w:rFonts w:ascii="Symbol" w:eastAsiaTheme="minorEastAsia" w:hAnsi="Symbol" w:cstheme="minorBidi" w:hint="default"/>
+        <w:rFonts w:hint="default" w:ascii="Symbol" w:hAnsi="Symbol" w:eastAsiaTheme="minorEastAsia" w:cstheme="minorBidi"/>
       </w:rPr>
     </w:lvl>
     <w:lvl w:ilvl="1" w:tplc="08090003" w:tentative="1">
@@ -1900,7 +2314,7 @@
         <w:ind w:left="1440" w:hanging="360"/>
       </w:pPr>
       <w:rPr>
-        <w:rFonts w:ascii="Courier New" w:hAnsi="Courier New" w:cs="Courier New" w:hint="default"/>
+        <w:rFonts w:hint="default" w:ascii="Courier New" w:hAnsi="Courier New" w:cs="Courier New"/>
       </w:rPr>
     </w:lvl>
     <w:lvl w:ilvl="2" w:tplc="08090005" w:tentative="1">
@@ -1912,7 +2326,7 @@
         <w:ind w:left="2160" w:hanging="360"/>
       </w:pPr>
       <w:rPr>
-        <w:rFonts w:ascii="Wingdings" w:hAnsi="Wingdings" w:hint="default"/>
+        <w:rFonts w:hint="default" w:ascii="Wingdings" w:hAnsi="Wingdings"/>
       </w:rPr>
     </w:lvl>
     <w:lvl w:ilvl="3" w:tplc="08090001" w:tentative="1">
@@ -1924,7 +2338,7 @@
         <w:ind w:left="2880" w:hanging="360"/>
       </w:pPr>
       <w:rPr>
-        <w:rFonts w:ascii="Symbol" w:hAnsi="Symbol" w:hint="default"/>
+        <w:rFonts w:hint="default" w:ascii="Symbol" w:hAnsi="Symbol"/>
       </w:rPr>
     </w:lvl>
     <w:lvl w:ilvl="4" w:tplc="08090003" w:tentative="1">
@@ -1936,7 +2350,7 @@
         <w:ind w:left="3600" w:hanging="360"/>
       </w:pPr>
       <w:rPr>
-        <w:rFonts w:ascii="Courier New" w:hAnsi="Courier New" w:cs="Courier New" w:hint="default"/>
+        <w:rFonts w:hint="default" w:ascii="Courier New" w:hAnsi="Courier New" w:cs="Courier New"/>
       </w:rPr>
     </w:lvl>
     <w:lvl w:ilvl="5" w:tplc="08090005" w:tentative="1">
@@ -1948,7 +2362,7 @@
         <w:ind w:left="4320" w:hanging="360"/>
       </w:pPr>
       <w:rPr>
-        <w:rFonts w:ascii="Wingdings" w:hAnsi="Wingdings" w:hint="default"/>
+        <w:rFonts w:hint="default" w:ascii="Wingdings" w:hAnsi="Wingdings"/>
       </w:rPr>
     </w:lvl>
     <w:lvl w:ilvl="6" w:tplc="08090001" w:tentative="1">
@@ -1960,7 +2374,7 @@
         <w:ind w:left="5040" w:hanging="360"/>
       </w:pPr>
       <w:rPr>
-        <w:rFonts w:ascii="Symbol" w:hAnsi="Symbol" w:hint="default"/>
+        <w:rFonts w:hint="default" w:ascii="Symbol" w:hAnsi="Symbol"/>
       </w:rPr>
     </w:lvl>
     <w:lvl w:ilvl="7" w:tplc="08090003" w:tentative="1">
@@ -1972,7 +2386,7 @@
         <w:ind w:left="5760" w:hanging="360"/>
       </w:pPr>
       <w:rPr>
-        <w:rFonts w:ascii="Courier New" w:hAnsi="Courier New" w:cs="Courier New" w:hint="default"/>
+        <w:rFonts w:hint="default" w:ascii="Courier New" w:hAnsi="Courier New" w:cs="Courier New"/>
       </w:rPr>
     </w:lvl>
     <w:lvl w:ilvl="8" w:tplc="08090005" w:tentative="1">
@@ -1984,7 +2398,7 @@
         <w:ind w:left="6480" w:hanging="360"/>
       </w:pPr>
       <w:rPr>
-        <w:rFonts w:ascii="Wingdings" w:hAnsi="Wingdings" w:hint="default"/>
+        <w:rFonts w:hint="default" w:ascii="Wingdings" w:hAnsi="Wingdings"/>
       </w:rPr>
     </w:lvl>
   </w:abstractNum>
@@ -2113,7 +2527,7 @@
         <w:ind w:left="720" w:hanging="360"/>
       </w:pPr>
       <w:rPr>
-        <w:rFonts w:ascii="Symbol" w:eastAsiaTheme="minorEastAsia" w:hAnsi="Symbol" w:cstheme="minorBidi" w:hint="default"/>
+        <w:rFonts w:hint="default" w:ascii="Symbol" w:hAnsi="Symbol" w:eastAsiaTheme="minorEastAsia" w:cstheme="minorBidi"/>
       </w:rPr>
     </w:lvl>
     <w:lvl w:ilvl="1" w:tplc="08090003">
@@ -2125,7 +2539,7 @@
         <w:ind w:left="1440" w:hanging="360"/>
       </w:pPr>
       <w:rPr>
-        <w:rFonts w:ascii="Courier New" w:hAnsi="Courier New" w:cs="Courier New" w:hint="default"/>
+        <w:rFonts w:hint="default" w:ascii="Courier New" w:hAnsi="Courier New" w:cs="Courier New"/>
       </w:rPr>
     </w:lvl>
     <w:lvl w:ilvl="2" w:tplc="08090005" w:tentative="1">
@@ -2137,7 +2551,7 @@
         <w:ind w:left="2160" w:hanging="360"/>
       </w:pPr>
       <w:rPr>
-        <w:rFonts w:ascii="Wingdings" w:hAnsi="Wingdings" w:hint="default"/>
+        <w:rFonts w:hint="default" w:ascii="Wingdings" w:hAnsi="Wingdings"/>
       </w:rPr>
     </w:lvl>
     <w:lvl w:ilvl="3" w:tplc="08090001" w:tentative="1">
@@ -2149,7 +2563,7 @@
         <w:ind w:left="2880" w:hanging="360"/>
       </w:pPr>
       <w:rPr>
-        <w:rFonts w:ascii="Symbol" w:hAnsi="Symbol" w:hint="default"/>
+        <w:rFonts w:hint="default" w:ascii="Symbol" w:hAnsi="Symbol"/>
       </w:rPr>
     </w:lvl>
     <w:lvl w:ilvl="4" w:tplc="08090003" w:tentative="1">
@@ -2161,7 +2575,7 @@
         <w:ind w:left="3600" w:hanging="360"/>
       </w:pPr>
       <w:rPr>
-        <w:rFonts w:ascii="Courier New" w:hAnsi="Courier New" w:cs="Courier New" w:hint="default"/>
+        <w:rFonts w:hint="default" w:ascii="Courier New" w:hAnsi="Courier New" w:cs="Courier New"/>
       </w:rPr>
     </w:lvl>
     <w:lvl w:ilvl="5" w:tplc="08090005" w:tentative="1">
@@ -2173,7 +2587,7 @@
         <w:ind w:left="4320" w:hanging="360"/>
       </w:pPr>
       <w:rPr>
-        <w:rFonts w:ascii="Wingdings" w:hAnsi="Wingdings" w:hint="default"/>
+        <w:rFonts w:hint="default" w:ascii="Wingdings" w:hAnsi="Wingdings"/>
       </w:rPr>
     </w:lvl>
     <w:lvl w:ilvl="6" w:tplc="08090001" w:tentative="1">
@@ -2185,7 +2599,7 @@
         <w:ind w:left="5040" w:hanging="360"/>
       </w:pPr>
       <w:rPr>
-        <w:rFonts w:ascii="Symbol" w:hAnsi="Symbol" w:hint="default"/>
+        <w:rFonts w:hint="default" w:ascii="Symbol" w:hAnsi="Symbol"/>
       </w:rPr>
     </w:lvl>
     <w:lvl w:ilvl="7" w:tplc="08090003" w:tentative="1">
@@ -2197,7 +2611,7 @@
         <w:ind w:left="5760" w:hanging="360"/>
       </w:pPr>
       <w:rPr>
-        <w:rFonts w:ascii="Courier New" w:hAnsi="Courier New" w:cs="Courier New" w:hint="default"/>
+        <w:rFonts w:hint="default" w:ascii="Courier New" w:hAnsi="Courier New" w:cs="Courier New"/>
       </w:rPr>
     </w:lvl>
     <w:lvl w:ilvl="8" w:tplc="08090005" w:tentative="1">
@@ -2209,7 +2623,7 @@
         <w:ind w:left="6480" w:hanging="360"/>
       </w:pPr>
       <w:rPr>
-        <w:rFonts w:ascii="Wingdings" w:hAnsi="Wingdings" w:hint="default"/>
+        <w:rFonts w:hint="default" w:ascii="Wingdings" w:hAnsi="Wingdings"/>
       </w:rPr>
     </w:lvl>
   </w:abstractNum>
@@ -2226,7 +2640,7 @@
         <w:ind w:left="720" w:hanging="360"/>
       </w:pPr>
       <w:rPr>
-        <w:rFonts w:ascii="Symbol" w:hAnsi="Symbol" w:hint="default"/>
+        <w:rFonts w:hint="default" w:ascii="Symbol" w:hAnsi="Symbol"/>
       </w:rPr>
     </w:lvl>
     <w:lvl w:ilvl="1" w:tplc="08090003">
@@ -2238,7 +2652,7 @@
         <w:ind w:left="1440" w:hanging="360"/>
       </w:pPr>
       <w:rPr>
-        <w:rFonts w:ascii="Courier New" w:hAnsi="Courier New" w:cs="Courier New" w:hint="default"/>
+        <w:rFonts w:hint="default" w:ascii="Courier New" w:hAnsi="Courier New" w:cs="Courier New"/>
       </w:rPr>
     </w:lvl>
     <w:lvl w:ilvl="2" w:tplc="08090005" w:tentative="1">
@@ -2250,7 +2664,7 @@
         <w:ind w:left="2160" w:hanging="360"/>
       </w:pPr>
       <w:rPr>
-        <w:rFonts w:ascii="Wingdings" w:hAnsi="Wingdings" w:hint="default"/>
+        <w:rFonts w:hint="default" w:ascii="Wingdings" w:hAnsi="Wingdings"/>
       </w:rPr>
     </w:lvl>
     <w:lvl w:ilvl="3" w:tplc="08090001" w:tentative="1">
@@ -2262,7 +2676,7 @@
         <w:ind w:left="2880" w:hanging="360"/>
       </w:pPr>
       <w:rPr>
-        <w:rFonts w:ascii="Symbol" w:hAnsi="Symbol" w:hint="default"/>
+        <w:rFonts w:hint="default" w:ascii="Symbol" w:hAnsi="Symbol"/>
       </w:rPr>
     </w:lvl>
     <w:lvl w:ilvl="4" w:tplc="08090003" w:tentative="1">
@@ -2274,7 +2688,7 @@
         <w:ind w:left="3600" w:hanging="360"/>
       </w:pPr>
       <w:rPr>
-        <w:rFonts w:ascii="Courier New" w:hAnsi="Courier New" w:cs="Courier New" w:hint="default"/>
+        <w:rFonts w:hint="default" w:ascii="Courier New" w:hAnsi="Courier New" w:cs="Courier New"/>
       </w:rPr>
     </w:lvl>
     <w:lvl w:ilvl="5" w:tplc="08090005" w:tentative="1">
@@ -2286,7 +2700,7 @@
         <w:ind w:left="4320" w:hanging="360"/>
       </w:pPr>
       <w:rPr>
-        <w:rFonts w:ascii="Wingdings" w:hAnsi="Wingdings" w:hint="default"/>
+        <w:rFonts w:hint="default" w:ascii="Wingdings" w:hAnsi="Wingdings"/>
       </w:rPr>
     </w:lvl>
     <w:lvl w:ilvl="6" w:tplc="08090001" w:tentative="1">
@@ -2298,7 +2712,7 @@
         <w:ind w:left="5040" w:hanging="360"/>
       </w:pPr>
       <w:rPr>
-        <w:rFonts w:ascii="Symbol" w:hAnsi="Symbol" w:hint="default"/>
+        <w:rFonts w:hint="default" w:ascii="Symbol" w:hAnsi="Symbol"/>
       </w:rPr>
     </w:lvl>
     <w:lvl w:ilvl="7" w:tplc="08090003" w:tentative="1">
@@ -2310,7 +2724,7 @@
         <w:ind w:left="5760" w:hanging="360"/>
       </w:pPr>
       <w:rPr>
-        <w:rFonts w:ascii="Courier New" w:hAnsi="Courier New" w:cs="Courier New" w:hint="default"/>
+        <w:rFonts w:hint="default" w:ascii="Courier New" w:hAnsi="Courier New" w:cs="Courier New"/>
       </w:rPr>
     </w:lvl>
     <w:lvl w:ilvl="8" w:tplc="08090005" w:tentative="1">
@@ -2322,7 +2736,7 @@
         <w:ind w:left="6480" w:hanging="360"/>
       </w:pPr>
       <w:rPr>
-        <w:rFonts w:ascii="Wingdings" w:hAnsi="Wingdings" w:hint="default"/>
+        <w:rFonts w:hint="default" w:ascii="Wingdings" w:hAnsi="Wingdings"/>
       </w:rPr>
     </w:lvl>
   </w:abstractNum>
@@ -2338,7 +2752,7 @@
         <w:ind w:left="720" w:hanging="360"/>
       </w:pPr>
       <w:rPr>
-        <w:rFonts w:ascii="Symbol" w:eastAsiaTheme="minorEastAsia" w:hAnsi="Symbol" w:cstheme="minorBidi" w:hint="default"/>
+        <w:rFonts w:hint="default" w:ascii="Symbol" w:hAnsi="Symbol" w:eastAsiaTheme="minorEastAsia" w:cstheme="minorBidi"/>
       </w:rPr>
     </w:lvl>
     <w:lvl w:ilvl="1" w:tplc="08090003" w:tentative="1">
@@ -2350,7 +2764,7 @@
         <w:ind w:left="1440" w:hanging="360"/>
       </w:pPr>
       <w:rPr>
-        <w:rFonts w:ascii="Courier New" w:hAnsi="Courier New" w:cs="Courier New" w:hint="default"/>
+        <w:rFonts w:hint="default" w:ascii="Courier New" w:hAnsi="Courier New" w:cs="Courier New"/>
       </w:rPr>
     </w:lvl>
     <w:lvl w:ilvl="2" w:tplc="08090005">
@@ -2362,7 +2776,7 @@
         <w:ind w:left="2160" w:hanging="360"/>
       </w:pPr>
       <w:rPr>
-        <w:rFonts w:ascii="Wingdings" w:hAnsi="Wingdings" w:hint="default"/>
+        <w:rFonts w:hint="default" w:ascii="Wingdings" w:hAnsi="Wingdings"/>
       </w:rPr>
     </w:lvl>
     <w:lvl w:ilvl="3" w:tplc="08090001" w:tentative="1">
@@ -2374,7 +2788,7 @@
         <w:ind w:left="2880" w:hanging="360"/>
       </w:pPr>
       <w:rPr>
-        <w:rFonts w:ascii="Symbol" w:hAnsi="Symbol" w:hint="default"/>
+        <w:rFonts w:hint="default" w:ascii="Symbol" w:hAnsi="Symbol"/>
       </w:rPr>
     </w:lvl>
     <w:lvl w:ilvl="4" w:tplc="08090003" w:tentative="1">
@@ -2386,7 +2800,7 @@
         <w:ind w:left="3600" w:hanging="360"/>
       </w:pPr>
       <w:rPr>
-        <w:rFonts w:ascii="Courier New" w:hAnsi="Courier New" w:cs="Courier New" w:hint="default"/>
+        <w:rFonts w:hint="default" w:ascii="Courier New" w:hAnsi="Courier New" w:cs="Courier New"/>
       </w:rPr>
     </w:lvl>
     <w:lvl w:ilvl="5" w:tplc="08090005" w:tentative="1">
@@ -2398,7 +2812,7 @@
         <w:ind w:left="4320" w:hanging="360"/>
       </w:pPr>
       <w:rPr>
-        <w:rFonts w:ascii="Wingdings" w:hAnsi="Wingdings" w:hint="default"/>
+        <w:rFonts w:hint="default" w:ascii="Wingdings" w:hAnsi="Wingdings"/>
       </w:rPr>
     </w:lvl>
     <w:lvl w:ilvl="6" w:tplc="08090001" w:tentative="1">
@@ -2410,7 +2824,7 @@
         <w:ind w:left="5040" w:hanging="360"/>
       </w:pPr>
       <w:rPr>
-        <w:rFonts w:ascii="Symbol" w:hAnsi="Symbol" w:hint="default"/>
+        <w:rFonts w:hint="default" w:ascii="Symbol" w:hAnsi="Symbol"/>
       </w:rPr>
     </w:lvl>
     <w:lvl w:ilvl="7" w:tplc="08090003" w:tentative="1">
@@ -2422,7 +2836,7 @@
         <w:ind w:left="5760" w:hanging="360"/>
       </w:pPr>
       <w:rPr>
-        <w:rFonts w:ascii="Courier New" w:hAnsi="Courier New" w:cs="Courier New" w:hint="default"/>
+        <w:rFonts w:hint="default" w:ascii="Courier New" w:hAnsi="Courier New" w:cs="Courier New"/>
       </w:rPr>
     </w:lvl>
     <w:lvl w:ilvl="8" w:tplc="08090005" w:tentative="1">
@@ -2434,7 +2848,7 @@
         <w:ind w:left="6480" w:hanging="360"/>
       </w:pPr>
       <w:rPr>
-        <w:rFonts w:ascii="Wingdings" w:hAnsi="Wingdings" w:hint="default"/>
+        <w:rFonts w:hint="default" w:ascii="Wingdings" w:hAnsi="Wingdings"/>
       </w:rPr>
     </w:lvl>
   </w:abstractNum>
@@ -2492,12 +2906,20 @@
 </w:numbering>
 </file>
 
+<file path=word/people.xml><?xml version="1.0" encoding="utf-8"?>
+<w15:people xmlns:mc="http://schemas.openxmlformats.org/markup-compatibility/2006" xmlns:w15="http://schemas.microsoft.com/office/word/2012/wordml" mc:Ignorable="w15">
+  <w15:person w15:author="Ben Darnell">
+    <w15:presenceInfo w15:providerId="Windows Live" w15:userId="43457bce3b1c23f5"/>
+  </w15:person>
+</w15:people>
+</file>
+
 <file path=word/styles.xml><?xml version="1.0" encoding="utf-8"?>
 <w:styles xmlns:mc="http://schemas.openxmlformats.org/markup-compatibility/2006" xmlns:r="http://schemas.openxmlformats.org/officeDocument/2006/relationships" xmlns:w="http://schemas.openxmlformats.org/wordprocessingml/2006/main" xmlns:w14="http://schemas.microsoft.com/office/word/2010/wordml" xmlns:w15="http://schemas.microsoft.com/office/word/2012/wordml" xmlns:w16cex="http://schemas.microsoft.com/office/word/2018/wordml/cex" xmlns:w16cid="http://schemas.microsoft.com/office/word/2016/wordml/cid" xmlns:w16="http://schemas.microsoft.com/office/word/2018/wordml" xmlns:w16se="http://schemas.microsoft.com/office/word/2015/wordml/symex" mc:Ignorable="w14 w15 w16se w16cid w16 w16cex">
   <w:docDefaults>
     <w:rPrDefault>
       <w:rPr>
-        <w:rFonts w:asciiTheme="minorHAnsi" w:eastAsiaTheme="minorEastAsia" w:hAnsiTheme="minorHAnsi" w:cstheme="minorBidi"/>
+        <w:rFonts w:asciiTheme="minorHAnsi" w:hAnsiTheme="minorHAnsi" w:eastAsiaTheme="minorEastAsia" w:cstheme="minorBidi"/>
         <w:sz w:val="22"/>
         <w:szCs w:val="22"/>
         <w:lang w:val="en-AU" w:eastAsia="en-US" w:bidi="ar-SA"/>
@@ -2512,14 +2934,14 @@
   <w:latentStyles w:defLockedState="0" w:defUIPriority="99" w:defSemiHidden="0" w:defUnhideWhenUsed="0" w:defQFormat="0" w:count="376">
     <w:lsdException w:name="Normal" w:uiPriority="0" w:qFormat="1"/>
     <w:lsdException w:name="heading 1" w:uiPriority="9" w:qFormat="1"/>
-    <w:lsdException w:name="heading 2" w:semiHidden="1" w:uiPriority="9" w:unhideWhenUsed="1" w:qFormat="1"/>
-    <w:lsdException w:name="heading 3" w:semiHidden="1" w:uiPriority="9" w:unhideWhenUsed="1" w:qFormat="1"/>
-    <w:lsdException w:name="heading 4" w:semiHidden="1" w:uiPriority="9" w:unhideWhenUsed="1" w:qFormat="1"/>
-    <w:lsdException w:name="heading 5" w:semiHidden="1" w:uiPriority="9" w:unhideWhenUsed="1" w:qFormat="1"/>
-    <w:lsdException w:name="heading 6" w:semiHidden="1" w:uiPriority="9" w:unhideWhenUsed="1" w:qFormat="1"/>
-    <w:lsdException w:name="heading 7" w:semiHidden="1" w:uiPriority="9" w:unhideWhenUsed="1" w:qFormat="1"/>
-    <w:lsdException w:name="heading 8" w:semiHidden="1" w:uiPriority="9" w:unhideWhenUsed="1" w:qFormat="1"/>
-    <w:lsdException w:name="heading 9" w:semiHidden="1" w:uiPriority="9" w:unhideWhenUsed="1" w:qFormat="1"/>
+    <w:lsdException w:name="heading 2" w:uiPriority="9" w:semiHidden="1" w:unhideWhenUsed="1" w:qFormat="1"/>
+    <w:lsdException w:name="heading 3" w:uiPriority="9" w:semiHidden="1" w:unhideWhenUsed="1" w:qFormat="1"/>
+    <w:lsdException w:name="heading 4" w:uiPriority="9" w:semiHidden="1" w:unhideWhenUsed="1" w:qFormat="1"/>
+    <w:lsdException w:name="heading 5" w:uiPriority="9" w:semiHidden="1" w:unhideWhenUsed="1" w:qFormat="1"/>
+    <w:lsdException w:name="heading 6" w:uiPriority="9" w:semiHidden="1" w:unhideWhenUsed="1" w:qFormat="1"/>
+    <w:lsdException w:name="heading 7" w:uiPriority="9" w:semiHidden="1" w:unhideWhenUsed="1" w:qFormat="1"/>
+    <w:lsdException w:name="heading 8" w:uiPriority="9" w:semiHidden="1" w:unhideWhenUsed="1" w:qFormat="1"/>
+    <w:lsdException w:name="heading 9" w:uiPriority="9" w:semiHidden="1" w:unhideWhenUsed="1" w:qFormat="1"/>
     <w:lsdException w:name="index 1" w:semiHidden="1" w:unhideWhenUsed="1"/>
     <w:lsdException w:name="index 2" w:semiHidden="1" w:unhideWhenUsed="1"/>
     <w:lsdException w:name="index 3" w:semiHidden="1" w:unhideWhenUsed="1"/>
@@ -2529,22 +2951,22 @@
     <w:lsdException w:name="index 7" w:semiHidden="1" w:unhideWhenUsed="1"/>
     <w:lsdException w:name="index 8" w:semiHidden="1" w:unhideWhenUsed="1"/>
     <w:lsdException w:name="index 9" w:semiHidden="1" w:unhideWhenUsed="1"/>
-    <w:lsdException w:name="toc 1" w:semiHidden="1" w:uiPriority="39" w:unhideWhenUsed="1"/>
-    <w:lsdException w:name="toc 2" w:semiHidden="1" w:uiPriority="39" w:unhideWhenUsed="1"/>
-    <w:lsdException w:name="toc 3" w:semiHidden="1" w:uiPriority="39" w:unhideWhenUsed="1"/>
-    <w:lsdException w:name="toc 4" w:semiHidden="1" w:uiPriority="39" w:unhideWhenUsed="1"/>
-    <w:lsdException w:name="toc 5" w:semiHidden="1" w:uiPriority="39" w:unhideWhenUsed="1"/>
-    <w:lsdException w:name="toc 6" w:semiHidden="1" w:uiPriority="39" w:unhideWhenUsed="1"/>
-    <w:lsdException w:name="toc 7" w:semiHidden="1" w:uiPriority="39" w:unhideWhenUsed="1"/>
-    <w:lsdException w:name="toc 8" w:semiHidden="1" w:uiPriority="39" w:unhideWhenUsed="1"/>
-    <w:lsdException w:name="toc 9" w:semiHidden="1" w:uiPriority="39" w:unhideWhenUsed="1"/>
+    <w:lsdException w:name="toc 1" w:uiPriority="39" w:semiHidden="1" w:unhideWhenUsed="1"/>
+    <w:lsdException w:name="toc 2" w:uiPriority="39" w:semiHidden="1" w:unhideWhenUsed="1"/>
+    <w:lsdException w:name="toc 3" w:uiPriority="39" w:semiHidden="1" w:unhideWhenUsed="1"/>
+    <w:lsdException w:name="toc 4" w:uiPriority="39" w:semiHidden="1" w:unhideWhenUsed="1"/>
+    <w:lsdException w:name="toc 5" w:uiPriority="39" w:semiHidden="1" w:unhideWhenUsed="1"/>
+    <w:lsdException w:name="toc 6" w:uiPriority="39" w:semiHidden="1" w:unhideWhenUsed="1"/>
+    <w:lsdException w:name="toc 7" w:uiPriority="39" w:semiHidden="1" w:unhideWhenUsed="1"/>
+    <w:lsdException w:name="toc 8" w:uiPriority="39" w:semiHidden="1" w:unhideWhenUsed="1"/>
+    <w:lsdException w:name="toc 9" w:uiPriority="39" w:semiHidden="1" w:unhideWhenUsed="1"/>
     <w:lsdException w:name="Normal Indent" w:semiHidden="1" w:unhideWhenUsed="1"/>
     <w:lsdException w:name="footnote text" w:semiHidden="1" w:unhideWhenUsed="1"/>
     <w:lsdException w:name="annotation text" w:semiHidden="1" w:unhideWhenUsed="1"/>
     <w:lsdException w:name="header" w:semiHidden="1" w:unhideWhenUsed="1"/>
     <w:lsdException w:name="footer" w:semiHidden="1" w:unhideWhenUsed="1"/>
     <w:lsdException w:name="index heading" w:semiHidden="1" w:unhideWhenUsed="1"/>
-    <w:lsdException w:name="caption" w:semiHidden="1" w:uiPriority="35" w:unhideWhenUsed="1" w:qFormat="1"/>
+    <w:lsdException w:name="caption" w:uiPriority="35" w:semiHidden="1" w:unhideWhenUsed="1" w:qFormat="1"/>
     <w:lsdException w:name="table of figures" w:semiHidden="1" w:unhideWhenUsed="1"/>
     <w:lsdException w:name="envelope address" w:semiHidden="1" w:unhideWhenUsed="1"/>
     <w:lsdException w:name="envelope return" w:semiHidden="1" w:unhideWhenUsed="1"/>
@@ -2575,7 +2997,7 @@
     <w:lsdException w:name="Title" w:uiPriority="10" w:qFormat="1"/>
     <w:lsdException w:name="Closing" w:semiHidden="1" w:unhideWhenUsed="1"/>
     <w:lsdException w:name="Signature" w:semiHidden="1" w:unhideWhenUsed="1"/>
-    <w:lsdException w:name="Default Paragraph Font" w:semiHidden="1" w:uiPriority="1" w:unhideWhenUsed="1"/>
+    <w:lsdException w:name="Default Paragraph Font" w:uiPriority="1" w:semiHidden="1" w:unhideWhenUsed="1"/>
     <w:lsdException w:name="Body Text" w:semiHidden="1" w:unhideWhenUsed="1"/>
     <w:lsdException w:name="Body Text Indent" w:semiHidden="1" w:unhideWhenUsed="1"/>
     <w:lsdException w:name="List Continue" w:semiHidden="1" w:unhideWhenUsed="1"/>
@@ -2775,8 +3197,8 @@
     <w:lsdException w:name="Subtle Reference" w:uiPriority="31" w:qFormat="1"/>
     <w:lsdException w:name="Intense Reference" w:uiPriority="32" w:qFormat="1"/>
     <w:lsdException w:name="Book Title" w:uiPriority="33" w:qFormat="1"/>
-    <w:lsdException w:name="Bibliography" w:semiHidden="1" w:uiPriority="37" w:unhideWhenUsed="1"/>
-    <w:lsdException w:name="TOC Heading" w:semiHidden="1" w:uiPriority="39" w:unhideWhenUsed="1" w:qFormat="1"/>
+    <w:lsdException w:name="Bibliography" w:uiPriority="37" w:semiHidden="1" w:unhideWhenUsed="1"/>
+    <w:lsdException w:name="TOC Heading" w:uiPriority="39" w:semiHidden="1" w:unhideWhenUsed="1" w:qFormat="1"/>
     <w:lsdException w:name="Plain Table 1" w:uiPriority="41"/>
     <w:lsdException w:name="Plain Table 2" w:uiPriority="42"/>
     <w:lsdException w:name="Plain Table 3" w:uiPriority="43"/>
@@ -2887,7 +3309,7 @@
     <w:lsdException w:name="Unresolved Mention" w:semiHidden="1" w:unhideWhenUsed="1"/>
     <w:lsdException w:name="Smart Link" w:semiHidden="1" w:unhideWhenUsed="1"/>
   </w:latentStyles>
-  <w:style w:type="paragraph" w:default="1" w:styleId="Normal">
+  <w:style w:type="paragraph" w:styleId="Normal" w:default="1">
     <w:name w:val="Normal"/>
     <w:qFormat/>
     <w:rsid w:val="00AA258A"/>
@@ -2907,13 +3329,13 @@
         <w:numId w:val="10"/>
       </w:numPr>
       <w:pBdr>
-        <w:bottom w:val="single" w:sz="4" w:space="1" w:color="595959" w:themeColor="text1" w:themeTint="A6"/>
+        <w:bottom w:val="single" w:color="595959" w:themeColor="text1" w:themeTint="A6" w:sz="4" w:space="1"/>
       </w:pBdr>
       <w:spacing w:before="360"/>
       <w:outlineLvl w:val="0"/>
     </w:pPr>
     <w:rPr>
-      <w:rFonts w:asciiTheme="majorHAnsi" w:eastAsiaTheme="majorEastAsia" w:hAnsiTheme="majorHAnsi" w:cstheme="majorBidi"/>
+      <w:rFonts w:asciiTheme="majorHAnsi" w:hAnsiTheme="majorHAnsi" w:eastAsiaTheme="majorEastAsia" w:cstheme="majorBidi"/>
       <w:b/>
       <w:bCs/>
       <w:smallCaps/>
@@ -2942,7 +3364,7 @@
       <w:outlineLvl w:val="1"/>
     </w:pPr>
     <w:rPr>
-      <w:rFonts w:asciiTheme="majorHAnsi" w:eastAsiaTheme="majorEastAsia" w:hAnsiTheme="majorHAnsi" w:cstheme="majorBidi"/>
+      <w:rFonts w:asciiTheme="majorHAnsi" w:hAnsiTheme="majorHAnsi" w:eastAsiaTheme="majorEastAsia" w:cstheme="majorBidi"/>
       <w:b/>
       <w:bCs/>
       <w:smallCaps/>
@@ -2971,7 +3393,7 @@
       <w:outlineLvl w:val="2"/>
     </w:pPr>
     <w:rPr>
-      <w:rFonts w:asciiTheme="majorHAnsi" w:eastAsiaTheme="majorEastAsia" w:hAnsiTheme="majorHAnsi" w:cstheme="majorBidi"/>
+      <w:rFonts w:asciiTheme="majorHAnsi" w:hAnsiTheme="majorHAnsi" w:eastAsiaTheme="majorEastAsia" w:cstheme="majorBidi"/>
       <w:b/>
       <w:bCs/>
       <w:color w:val="000000" w:themeColor="text1"/>
@@ -2997,7 +3419,7 @@
       <w:outlineLvl w:val="3"/>
     </w:pPr>
     <w:rPr>
-      <w:rFonts w:asciiTheme="majorHAnsi" w:eastAsiaTheme="majorEastAsia" w:hAnsiTheme="majorHAnsi" w:cstheme="majorBidi"/>
+      <w:rFonts w:asciiTheme="majorHAnsi" w:hAnsiTheme="majorHAnsi" w:eastAsiaTheme="majorEastAsia" w:cstheme="majorBidi"/>
       <w:b/>
       <w:bCs/>
       <w:i/>
@@ -3025,7 +3447,7 @@
       <w:outlineLvl w:val="4"/>
     </w:pPr>
     <w:rPr>
-      <w:rFonts w:asciiTheme="majorHAnsi" w:eastAsiaTheme="majorEastAsia" w:hAnsiTheme="majorHAnsi" w:cstheme="majorBidi"/>
+      <w:rFonts w:asciiTheme="majorHAnsi" w:hAnsiTheme="majorHAnsi" w:eastAsiaTheme="majorEastAsia" w:cstheme="majorBidi"/>
       <w:color w:val="323E4F" w:themeColor="text2" w:themeShade="BF"/>
     </w:rPr>
   </w:style>
@@ -3050,7 +3472,7 @@
       <w:outlineLvl w:val="5"/>
     </w:pPr>
     <w:rPr>
-      <w:rFonts w:asciiTheme="majorHAnsi" w:eastAsiaTheme="majorEastAsia" w:hAnsiTheme="majorHAnsi" w:cstheme="majorBidi"/>
+      <w:rFonts w:asciiTheme="majorHAnsi" w:hAnsiTheme="majorHAnsi" w:eastAsiaTheme="majorEastAsia" w:cstheme="majorBidi"/>
       <w:i/>
       <w:iCs/>
       <w:color w:val="323E4F" w:themeColor="text2" w:themeShade="BF"/>
@@ -3077,7 +3499,7 @@
       <w:outlineLvl w:val="6"/>
     </w:pPr>
     <w:rPr>
-      <w:rFonts w:asciiTheme="majorHAnsi" w:eastAsiaTheme="majorEastAsia" w:hAnsiTheme="majorHAnsi" w:cstheme="majorBidi"/>
+      <w:rFonts w:asciiTheme="majorHAnsi" w:hAnsiTheme="majorHAnsi" w:eastAsiaTheme="majorEastAsia" w:cstheme="majorBidi"/>
       <w:i/>
       <w:iCs/>
       <w:color w:val="404040" w:themeColor="text1" w:themeTint="BF"/>
@@ -3104,7 +3526,7 @@
       <w:outlineLvl w:val="7"/>
     </w:pPr>
     <w:rPr>
-      <w:rFonts w:asciiTheme="majorHAnsi" w:eastAsiaTheme="majorEastAsia" w:hAnsiTheme="majorHAnsi" w:cstheme="majorBidi"/>
+      <w:rFonts w:asciiTheme="majorHAnsi" w:hAnsiTheme="majorHAnsi" w:eastAsiaTheme="majorEastAsia" w:cstheme="majorBidi"/>
       <w:color w:val="404040" w:themeColor="text1" w:themeTint="BF"/>
       <w:sz w:val="20"/>
       <w:szCs w:val="20"/>
@@ -3131,7 +3553,7 @@
       <w:outlineLvl w:val="8"/>
     </w:pPr>
     <w:rPr>
-      <w:rFonts w:asciiTheme="majorHAnsi" w:eastAsiaTheme="majorEastAsia" w:hAnsiTheme="majorHAnsi" w:cstheme="majorBidi"/>
+      <w:rFonts w:asciiTheme="majorHAnsi" w:hAnsiTheme="majorHAnsi" w:eastAsiaTheme="majorEastAsia" w:cstheme="majorBidi"/>
       <w:i/>
       <w:iCs/>
       <w:color w:val="404040" w:themeColor="text1" w:themeTint="BF"/>
@@ -3139,13 +3561,13 @@
       <w:szCs w:val="20"/>
     </w:rPr>
   </w:style>
-  <w:style w:type="character" w:default="1" w:styleId="DefaultParagraphFont">
+  <w:style w:type="character" w:styleId="DefaultParagraphFont" w:default="1">
     <w:name w:val="Default Paragraph Font"/>
     <w:uiPriority w:val="1"/>
     <w:semiHidden/>
     <w:unhideWhenUsed/>
   </w:style>
-  <w:style w:type="table" w:default="1" w:styleId="TableNormal">
+  <w:style w:type="table" w:styleId="TableNormal" w:default="1">
     <w:name w:val="Normal Table"/>
     <w:uiPriority w:val="99"/>
     <w:semiHidden/>
@@ -3160,20 +3582,20 @@
       </w:tblCellMar>
     </w:tblPr>
   </w:style>
-  <w:style w:type="numbering" w:default="1" w:styleId="NoList">
+  <w:style w:type="numbering" w:styleId="NoList" w:default="1">
     <w:name w:val="No List"/>
     <w:uiPriority w:val="99"/>
     <w:semiHidden/>
     <w:unhideWhenUsed/>
   </w:style>
-  <w:style w:type="character" w:customStyle="1" w:styleId="Heading1Char">
+  <w:style w:type="character" w:styleId="Heading1Char" w:customStyle="1">
     <w:name w:val="Heading 1 Char"/>
     <w:basedOn w:val="DefaultParagraphFont"/>
     <w:link w:val="Heading1"/>
     <w:uiPriority w:val="9"/>
     <w:rsid w:val="00AA258A"/>
     <w:rPr>
-      <w:rFonts w:asciiTheme="majorHAnsi" w:eastAsiaTheme="majorEastAsia" w:hAnsiTheme="majorHAnsi" w:cstheme="majorBidi"/>
+      <w:rFonts w:asciiTheme="majorHAnsi" w:hAnsiTheme="majorHAnsi" w:eastAsiaTheme="majorEastAsia" w:cstheme="majorBidi"/>
       <w:b/>
       <w:bCs/>
       <w:smallCaps/>
@@ -3182,27 +3604,27 @@
       <w:szCs w:val="36"/>
     </w:rPr>
   </w:style>
-  <w:style w:type="character" w:customStyle="1" w:styleId="Heading3Char">
+  <w:style w:type="character" w:styleId="Heading3Char" w:customStyle="1">
     <w:name w:val="Heading 3 Char"/>
     <w:basedOn w:val="DefaultParagraphFont"/>
     <w:link w:val="Heading3"/>
     <w:uiPriority w:val="9"/>
     <w:rsid w:val="00AA258A"/>
     <w:rPr>
-      <w:rFonts w:asciiTheme="majorHAnsi" w:eastAsiaTheme="majorEastAsia" w:hAnsiTheme="majorHAnsi" w:cstheme="majorBidi"/>
+      <w:rFonts w:asciiTheme="majorHAnsi" w:hAnsiTheme="majorHAnsi" w:eastAsiaTheme="majorEastAsia" w:cstheme="majorBidi"/>
       <w:b/>
       <w:bCs/>
       <w:color w:val="000000" w:themeColor="text1"/>
     </w:rPr>
   </w:style>
-  <w:style w:type="character" w:customStyle="1" w:styleId="Heading2Char">
+  <w:style w:type="character" w:styleId="Heading2Char" w:customStyle="1">
     <w:name w:val="Heading 2 Char"/>
     <w:basedOn w:val="DefaultParagraphFont"/>
     <w:link w:val="Heading2"/>
     <w:uiPriority w:val="9"/>
     <w:rsid w:val="00AA258A"/>
     <w:rPr>
-      <w:rFonts w:asciiTheme="majorHAnsi" w:eastAsiaTheme="majorEastAsia" w:hAnsiTheme="majorHAnsi" w:cstheme="majorBidi"/>
+      <w:rFonts w:asciiTheme="majorHAnsi" w:hAnsiTheme="majorHAnsi" w:eastAsiaTheme="majorEastAsia" w:cstheme="majorBidi"/>
       <w:b/>
       <w:bCs/>
       <w:smallCaps/>
@@ -3211,14 +3633,14 @@
       <w:szCs w:val="28"/>
     </w:rPr>
   </w:style>
-  <w:style w:type="character" w:customStyle="1" w:styleId="Heading4Char">
+  <w:style w:type="character" w:styleId="Heading4Char" w:customStyle="1">
     <w:name w:val="Heading 4 Char"/>
     <w:basedOn w:val="DefaultParagraphFont"/>
     <w:link w:val="Heading4"/>
     <w:uiPriority w:val="9"/>
     <w:rsid w:val="00AA258A"/>
     <w:rPr>
-      <w:rFonts w:asciiTheme="majorHAnsi" w:eastAsiaTheme="majorEastAsia" w:hAnsiTheme="majorHAnsi" w:cstheme="majorBidi"/>
+      <w:rFonts w:asciiTheme="majorHAnsi" w:hAnsiTheme="majorHAnsi" w:eastAsiaTheme="majorEastAsia" w:cstheme="majorBidi"/>
       <w:b/>
       <w:bCs/>
       <w:i/>
@@ -3226,18 +3648,18 @@
       <w:color w:val="000000" w:themeColor="text1"/>
     </w:rPr>
   </w:style>
-  <w:style w:type="character" w:customStyle="1" w:styleId="Heading5Char">
+  <w:style w:type="character" w:styleId="Heading5Char" w:customStyle="1">
     <w:name w:val="Heading 5 Char"/>
     <w:basedOn w:val="DefaultParagraphFont"/>
     <w:link w:val="Heading5"/>
     <w:uiPriority w:val="9"/>
     <w:rsid w:val="00AA258A"/>
     <w:rPr>
-      <w:rFonts w:asciiTheme="majorHAnsi" w:eastAsiaTheme="majorEastAsia" w:hAnsiTheme="majorHAnsi" w:cstheme="majorBidi"/>
+      <w:rFonts w:asciiTheme="majorHAnsi" w:hAnsiTheme="majorHAnsi" w:eastAsiaTheme="majorEastAsia" w:cstheme="majorBidi"/>
       <w:color w:val="323E4F" w:themeColor="text2" w:themeShade="BF"/>
     </w:rPr>
   </w:style>
-  <w:style w:type="character" w:customStyle="1" w:styleId="Heading6Char">
+  <w:style w:type="character" w:styleId="Heading6Char" w:customStyle="1">
     <w:name w:val="Heading 6 Char"/>
     <w:basedOn w:val="DefaultParagraphFont"/>
     <w:link w:val="Heading6"/>
@@ -3245,13 +3667,13 @@
     <w:semiHidden/>
     <w:rsid w:val="00AA258A"/>
     <w:rPr>
-      <w:rFonts w:asciiTheme="majorHAnsi" w:eastAsiaTheme="majorEastAsia" w:hAnsiTheme="majorHAnsi" w:cstheme="majorBidi"/>
+      <w:rFonts w:asciiTheme="majorHAnsi" w:hAnsiTheme="majorHAnsi" w:eastAsiaTheme="majorEastAsia" w:cstheme="majorBidi"/>
       <w:i/>
       <w:iCs/>
       <w:color w:val="323E4F" w:themeColor="text2" w:themeShade="BF"/>
     </w:rPr>
   </w:style>
-  <w:style w:type="character" w:customStyle="1" w:styleId="Heading7Char">
+  <w:style w:type="character" w:styleId="Heading7Char" w:customStyle="1">
     <w:name w:val="Heading 7 Char"/>
     <w:basedOn w:val="DefaultParagraphFont"/>
     <w:link w:val="Heading7"/>
@@ -3259,13 +3681,13 @@
     <w:semiHidden/>
     <w:rsid w:val="00AA258A"/>
     <w:rPr>
-      <w:rFonts w:asciiTheme="majorHAnsi" w:eastAsiaTheme="majorEastAsia" w:hAnsiTheme="majorHAnsi" w:cstheme="majorBidi"/>
+      <w:rFonts w:asciiTheme="majorHAnsi" w:hAnsiTheme="majorHAnsi" w:eastAsiaTheme="majorEastAsia" w:cstheme="majorBidi"/>
       <w:i/>
       <w:iCs/>
       <w:color w:val="404040" w:themeColor="text1" w:themeTint="BF"/>
     </w:rPr>
   </w:style>
-  <w:style w:type="character" w:customStyle="1" w:styleId="Heading8Char">
+  <w:style w:type="character" w:styleId="Heading8Char" w:customStyle="1">
     <w:name w:val="Heading 8 Char"/>
     <w:basedOn w:val="DefaultParagraphFont"/>
     <w:link w:val="Heading8"/>
@@ -3273,13 +3695,13 @@
     <w:semiHidden/>
     <w:rsid w:val="00AA258A"/>
     <w:rPr>
-      <w:rFonts w:asciiTheme="majorHAnsi" w:eastAsiaTheme="majorEastAsia" w:hAnsiTheme="majorHAnsi" w:cstheme="majorBidi"/>
+      <w:rFonts w:asciiTheme="majorHAnsi" w:hAnsiTheme="majorHAnsi" w:eastAsiaTheme="majorEastAsia" w:cstheme="majorBidi"/>
       <w:color w:val="404040" w:themeColor="text1" w:themeTint="BF"/>
       <w:sz w:val="20"/>
       <w:szCs w:val="20"/>
     </w:rPr>
   </w:style>
-  <w:style w:type="character" w:customStyle="1" w:styleId="Heading9Char">
+  <w:style w:type="character" w:styleId="Heading9Char" w:customStyle="1">
     <w:name w:val="Heading 9 Char"/>
     <w:basedOn w:val="DefaultParagraphFont"/>
     <w:link w:val="Heading9"/>
@@ -3287,7 +3709,7 @@
     <w:semiHidden/>
     <w:rsid w:val="00AA258A"/>
     <w:rPr>
-      <w:rFonts w:asciiTheme="majorHAnsi" w:eastAsiaTheme="majorEastAsia" w:hAnsiTheme="majorHAnsi" w:cstheme="majorBidi"/>
+      <w:rFonts w:asciiTheme="majorHAnsi" w:hAnsiTheme="majorHAnsi" w:eastAsiaTheme="majorEastAsia" w:cstheme="majorBidi"/>
       <w:i/>
       <w:iCs/>
       <w:color w:val="404040" w:themeColor="text1" w:themeTint="BF"/>
@@ -3328,20 +3750,20 @@
       <w:contextualSpacing/>
     </w:pPr>
     <w:rPr>
-      <w:rFonts w:asciiTheme="majorHAnsi" w:eastAsiaTheme="majorEastAsia" w:hAnsiTheme="majorHAnsi" w:cstheme="majorBidi"/>
+      <w:rFonts w:asciiTheme="majorHAnsi" w:hAnsiTheme="majorHAnsi" w:eastAsiaTheme="majorEastAsia" w:cstheme="majorBidi"/>
       <w:color w:val="000000" w:themeColor="text1"/>
       <w:sz w:val="56"/>
       <w:szCs w:val="56"/>
     </w:rPr>
   </w:style>
-  <w:style w:type="character" w:customStyle="1" w:styleId="TitleChar">
+  <w:style w:type="character" w:styleId="TitleChar" w:customStyle="1">
     <w:name w:val="Title Char"/>
     <w:basedOn w:val="DefaultParagraphFont"/>
     <w:link w:val="Title"/>
     <w:uiPriority w:val="10"/>
     <w:rsid w:val="00AA258A"/>
     <w:rPr>
-      <w:rFonts w:asciiTheme="majorHAnsi" w:eastAsiaTheme="majorEastAsia" w:hAnsiTheme="majorHAnsi" w:cstheme="majorBidi"/>
+      <w:rFonts w:asciiTheme="majorHAnsi" w:hAnsiTheme="majorHAnsi" w:eastAsiaTheme="majorEastAsia" w:cstheme="majorBidi"/>
       <w:color w:val="000000" w:themeColor="text1"/>
       <w:sz w:val="56"/>
       <w:szCs w:val="56"/>
@@ -3365,7 +3787,7 @@
       <w:spacing w:val="10"/>
     </w:rPr>
   </w:style>
-  <w:style w:type="character" w:customStyle="1" w:styleId="SubtitleChar">
+  <w:style w:type="character" w:styleId="SubtitleChar" w:customStyle="1">
     <w:name w:val="Subtitle Char"/>
     <w:basedOn w:val="DefaultParagraphFont"/>
     <w:link w:val="Subtitle"/>
@@ -3427,7 +3849,7 @@
       <w:color w:val="000000" w:themeColor="text1"/>
     </w:rPr>
   </w:style>
-  <w:style w:type="character" w:customStyle="1" w:styleId="QuoteChar">
+  <w:style w:type="character" w:styleId="QuoteChar" w:customStyle="1">
     <w:name w:val="Quote Char"/>
     <w:basedOn w:val="DefaultParagraphFont"/>
     <w:link w:val="Quote"/>
@@ -3449,8 +3871,8 @@
     <w:rsid w:val="00AA258A"/>
     <w:pPr>
       <w:pBdr>
-        <w:top w:val="single" w:sz="24" w:space="1" w:color="F2F2F2" w:themeColor="background1" w:themeShade="F2"/>
-        <w:bottom w:val="single" w:sz="24" w:space="1" w:color="F2F2F2" w:themeColor="background1" w:themeShade="F2"/>
+        <w:top w:val="single" w:color="F2F2F2" w:themeColor="background1" w:themeShade="F2" w:sz="24" w:space="1"/>
+        <w:bottom w:val="single" w:color="F2F2F2" w:themeColor="background1" w:themeShade="F2" w:sz="24" w:space="1"/>
       </w:pBdr>
       <w:shd w:val="clear" w:color="auto" w:fill="F2F2F2" w:themeFill="background1" w:themeFillShade="F2"/>
       <w:spacing w:before="240" w:after="240"/>
@@ -3461,7 +3883,7 @@
       <w:color w:val="000000" w:themeColor="text1"/>
     </w:rPr>
   </w:style>
-  <w:style w:type="character" w:customStyle="1" w:styleId="IntenseQuoteChar">
+  <w:style w:type="character" w:styleId="IntenseQuoteChar" w:customStyle="1">
     <w:name w:val="Intense Quote Char"/>
     <w:basedOn w:val="DefaultParagraphFont"/>
     <w:link w:val="IntenseQuote"/>

</xml_diff>